<commit_message>
Sample Polymer Project for Chapter01
</commit_message>
<xml_diff>
--- a/Book/Part 01/Chapter 01 - Web Components.docx
+++ b/Book/Part 01/Chapter 01 - Web Components.docx
@@ -367,6 +367,8 @@
       <w:pPr>
         <w:pStyle w:val="Code"/>
       </w:pPr>
+      <w:bookmarkStart w:id="3" w:name="_GoBack"/>
+      <w:bookmarkEnd w:id="3"/>
       <w:r>
         <w:lastRenderedPageBreak/>
         <w:tab/>
@@ -1347,7 +1349,13 @@
         <w:t>&lt;link&gt;</w:t>
       </w:r>
       <w:r>
-        <w:t xml:space="preserve"> used to import the polymer core component. Let’s focus our attention for a moment to the first link element. As you can see from Listing 1.3 we are decorating the element </w:t>
+        <w:t xml:space="preserve"> used to import the polymer core component. Let’s focus our attention for a moment to the first link element. As you can see from Listing 1.3 we are </w:t>
+      </w:r>
+      <w:r>
+        <w:t>declaring two different attributes into the</w:t>
+      </w:r>
+      <w:r>
+        <w:t xml:space="preserve"> element </w:t>
       </w:r>
       <w:r>
         <w:rPr>
@@ -1356,7 +1364,7 @@
         <w:t>&lt;link&gt;</w:t>
       </w:r>
       <w:r>
-        <w:t xml:space="preserve"> with two different attributes. The first is </w:t>
+        <w:t xml:space="preserve">. The first is </w:t>
       </w:r>
       <w:r>
         <w:rPr>
@@ -2407,15 +2415,15 @@
       <w:r>
         <w:t xml:space="preserve">1.2 </w:t>
       </w:r>
-      <w:bookmarkStart w:id="3" w:name="_Toc444183929"/>
-      <w:bookmarkStart w:id="4" w:name="_Toc444183954"/>
-      <w:bookmarkStart w:id="5" w:name="_Toc444183960"/>
+      <w:bookmarkStart w:id="4" w:name="_Toc444183929"/>
+      <w:bookmarkStart w:id="5" w:name="_Toc444183954"/>
+      <w:bookmarkStart w:id="6" w:name="_Toc444183960"/>
       <w:r>
         <w:t>Shadow DOM</w:t>
       </w:r>
-      <w:bookmarkEnd w:id="3"/>
       <w:bookmarkEnd w:id="4"/>
       <w:bookmarkEnd w:id="5"/>
+      <w:bookmarkEnd w:id="6"/>
     </w:p>
     <w:p>
       <w:pPr>
@@ -4093,12 +4101,7 @@
         <w:pStyle w:val="CodeListingCaption"/>
       </w:pPr>
       <w:r>
-        <w:t>Listing 1.8 :ho</w:t>
-      </w:r>
-      <w:bookmarkStart w:id="6" w:name="_GoBack"/>
-      <w:bookmarkEnd w:id="6"/>
-      <w:r>
-        <w:t>st selector keyword</w:t>
+        <w:t>Listing 1.8 :host selector keyword</w:t>
       </w:r>
     </w:p>
     <w:p>
@@ -6249,7 +6252,7 @@
   </w:latentStyles>
   <w:style w:type="paragraph" w:default="1" w:styleId="Normal">
     <w:name w:val="Normal"/>
-    <w:rsid w:val="0071656E"/>
+    <w:rsid w:val="00D84E3A"/>
     <w:pPr>
       <w:spacing w:after="0" w:line="240" w:lineRule="auto"/>
     </w:pPr>
@@ -6265,7 +6268,7 @@
     <w:basedOn w:val="Normal"/>
     <w:next w:val="Normal"/>
     <w:link w:val="Heading1Char"/>
-    <w:rsid w:val="0071656E"/>
+    <w:rsid w:val="00D84E3A"/>
     <w:pPr>
       <w:keepNext/>
       <w:spacing w:before="240" w:after="60"/>
@@ -6283,7 +6286,7 @@
     <w:basedOn w:val="Normal"/>
     <w:next w:val="Normal"/>
     <w:link w:val="Heading2Char"/>
-    <w:rsid w:val="0071656E"/>
+    <w:rsid w:val="00D84E3A"/>
     <w:pPr>
       <w:keepNext/>
       <w:spacing w:before="240" w:after="60"/>
@@ -6304,7 +6307,7 @@
     <w:basedOn w:val="Normal"/>
     <w:next w:val="Normal"/>
     <w:link w:val="Heading3Char"/>
-    <w:rsid w:val="0071656E"/>
+    <w:rsid w:val="00D84E3A"/>
     <w:pPr>
       <w:keepNext/>
       <w:tabs>
@@ -6324,7 +6327,7 @@
     <w:basedOn w:val="Normal"/>
     <w:next w:val="Normal"/>
     <w:link w:val="Heading4Char"/>
-    <w:rsid w:val="0071656E"/>
+    <w:rsid w:val="00D84E3A"/>
     <w:pPr>
       <w:keepNext/>
       <w:tabs>
@@ -6345,7 +6348,7 @@
     <w:basedOn w:val="Normal"/>
     <w:next w:val="Normal"/>
     <w:link w:val="Heading5Char"/>
-    <w:rsid w:val="0071656E"/>
+    <w:rsid w:val="00D84E3A"/>
     <w:pPr>
       <w:tabs>
         <w:tab w:val="num" w:pos="1008"/>
@@ -6363,7 +6366,7 @@
     <w:basedOn w:val="Normal"/>
     <w:next w:val="Normal"/>
     <w:link w:val="Heading6Char"/>
-    <w:rsid w:val="0071656E"/>
+    <w:rsid w:val="00D84E3A"/>
     <w:pPr>
       <w:tabs>
         <w:tab w:val="num" w:pos="1152"/>
@@ -6382,7 +6385,7 @@
     <w:basedOn w:val="Normal"/>
     <w:next w:val="Normal"/>
     <w:link w:val="Heading7Char"/>
-    <w:rsid w:val="0071656E"/>
+    <w:rsid w:val="00D84E3A"/>
     <w:pPr>
       <w:tabs>
         <w:tab w:val="num" w:pos="1296"/>
@@ -6400,7 +6403,7 @@
     <w:basedOn w:val="Normal"/>
     <w:next w:val="Normal"/>
     <w:link w:val="Heading8Char"/>
-    <w:rsid w:val="0071656E"/>
+    <w:rsid w:val="00D84E3A"/>
     <w:pPr>
       <w:tabs>
         <w:tab w:val="num" w:pos="1440"/>
@@ -6419,7 +6422,7 @@
     <w:basedOn w:val="Normal"/>
     <w:next w:val="Normal"/>
     <w:link w:val="Heading9Char"/>
-    <w:rsid w:val="0071656E"/>
+    <w:rsid w:val="00D84E3A"/>
     <w:pPr>
       <w:tabs>
         <w:tab w:val="num" w:pos="1584"/>
@@ -6440,7 +6443,7 @@
     <w:uiPriority w:val="1"/>
     <w:semiHidden/>
     <w:unhideWhenUsed/>
-    <w:rsid w:val="0071656E"/>
+    <w:rsid w:val="00D84E3A"/>
   </w:style>
   <w:style w:type="table" w:default="1" w:styleId="TableNormal">
     <w:name w:val="Normal Table"/>
@@ -6462,7 +6465,7 @@
     <w:uiPriority w:val="99"/>
     <w:semiHidden/>
     <w:unhideWhenUsed/>
-    <w:rsid w:val="0071656E"/>
+    <w:rsid w:val="00D84E3A"/>
   </w:style>
   <w:style w:type="character" w:customStyle="1" w:styleId="Heading1Char">
     <w:name w:val="Heading 1 Char"/>
@@ -6585,7 +6588,7 @@
     <w:name w:val=".Body"/>
     <w:link w:val="BodyChar"/>
     <w:qFormat/>
-    <w:rsid w:val="0071656E"/>
+    <w:rsid w:val="00D84E3A"/>
     <w:pPr>
       <w:tabs>
         <w:tab w:val="left" w:pos="360"/>
@@ -6606,7 +6609,7 @@
     <w:name w:val=".Body Char"/>
     <w:basedOn w:val="DefaultParagraphFont"/>
     <w:link w:val="Body"/>
-    <w:rsid w:val="0071656E"/>
+    <w:rsid w:val="00D84E3A"/>
     <w:rPr>
       <w:rFonts w:ascii="Verdana" w:eastAsia="Times New Roman" w:hAnsi="Verdana" w:cs="Times New Roman"/>
       <w:color w:val="000000"/>
@@ -6618,7 +6621,7 @@
     <w:name w:val=".List Bullet"/>
     <w:basedOn w:val="Normal"/>
     <w:qFormat/>
-    <w:rsid w:val="0071656E"/>
+    <w:rsid w:val="00D84E3A"/>
     <w:pPr>
       <w:widowControl w:val="0"/>
       <w:numPr>
@@ -6632,7 +6635,7 @@
   <w:style w:type="paragraph" w:customStyle="1" w:styleId="TableBody">
     <w:name w:val=".Table Body"/>
     <w:qFormat/>
-    <w:rsid w:val="0071656E"/>
+    <w:rsid w:val="00D84E3A"/>
     <w:pPr>
       <w:spacing w:before="120" w:after="0" w:line="240" w:lineRule="exact"/>
     </w:pPr>
@@ -6649,7 +6652,7 @@
     <w:basedOn w:val="TableBody"/>
     <w:next w:val="TableBody"/>
     <w:qFormat/>
-    <w:rsid w:val="0071656E"/>
+    <w:rsid w:val="00D84E3A"/>
     <w:pPr>
       <w:pBdr>
         <w:bottom w:val="single" w:sz="2" w:space="1" w:color="auto"/>
@@ -6664,7 +6667,7 @@
   <w:style w:type="paragraph" w:customStyle="1" w:styleId="COChapterNumber">
     <w:name w:val="CO Chapter Number"/>
     <w:next w:val="COChapterTitle"/>
-    <w:rsid w:val="0071656E"/>
+    <w:rsid w:val="00D84E3A"/>
     <w:pPr>
       <w:widowControl w:val="0"/>
       <w:spacing w:after="0" w:line="480" w:lineRule="atLeast"/>
@@ -6684,7 +6687,7 @@
   <w:style w:type="paragraph" w:customStyle="1" w:styleId="COChapterTitle">
     <w:name w:val="CO Chapter Title"/>
     <w:next w:val="Body1"/>
-    <w:rsid w:val="0071656E"/>
+    <w:rsid w:val="00D84E3A"/>
     <w:pPr>
       <w:widowControl w:val="0"/>
       <w:spacing w:after="2000" w:line="599" w:lineRule="atLeast"/>
@@ -6704,7 +6707,7 @@
     <w:next w:val="Body"/>
     <w:link w:val="Body1Char"/>
     <w:qFormat/>
-    <w:rsid w:val="0071656E"/>
+    <w:rsid w:val="00D84E3A"/>
     <w:pPr>
       <w:ind w:firstLine="0"/>
     </w:pPr>
@@ -6713,7 +6716,7 @@
     <w:name w:val=".Figure Caption"/>
     <w:next w:val="Body"/>
     <w:qFormat/>
-    <w:rsid w:val="0071656E"/>
+    <w:rsid w:val="00D84E3A"/>
     <w:pPr>
       <w:widowControl w:val="0"/>
       <w:spacing w:before="160" w:after="360" w:line="200" w:lineRule="exact"/>
@@ -6729,7 +6732,7 @@
     <w:name w:val=".Head 1"/>
     <w:next w:val="Body1"/>
     <w:qFormat/>
-    <w:rsid w:val="0071656E"/>
+    <w:rsid w:val="00D84E3A"/>
     <w:pPr>
       <w:keepNext/>
       <w:widowControl w:val="0"/>
@@ -6750,7 +6753,7 @@
     <w:next w:val="Body1"/>
     <w:autoRedefine/>
     <w:qFormat/>
-    <w:rsid w:val="0071656E"/>
+    <w:rsid w:val="00D84E3A"/>
     <w:rPr>
       <w:sz w:val="20"/>
     </w:rPr>
@@ -6758,7 +6761,7 @@
   <w:style w:type="paragraph" w:customStyle="1" w:styleId="ListNumbered">
     <w:name w:val=".List Numbered"/>
     <w:qFormat/>
-    <w:rsid w:val="0071656E"/>
+    <w:rsid w:val="00D84E3A"/>
     <w:pPr>
       <w:numPr>
         <w:numId w:val="20"/>
@@ -6776,7 +6779,7 @@
     <w:name w:val=".Glossary Term"/>
     <w:basedOn w:val="Body1"/>
     <w:next w:val="GlossaryDefinition"/>
-    <w:rsid w:val="0071656E"/>
+    <w:rsid w:val="00D84E3A"/>
     <w:rPr>
       <w:b/>
     </w:rPr>
@@ -6785,7 +6788,7 @@
     <w:name w:val=".Glossary Definition"/>
     <w:basedOn w:val="GlossaryTerm"/>
     <w:next w:val="GlossaryTerm"/>
-    <w:rsid w:val="0071656E"/>
+    <w:rsid w:val="00D84E3A"/>
     <w:pPr>
       <w:spacing w:after="120"/>
     </w:pPr>
@@ -6797,7 +6800,7 @@
     <w:name w:val=".Table Caption"/>
     <w:next w:val="Normal"/>
     <w:qFormat/>
-    <w:rsid w:val="0071656E"/>
+    <w:rsid w:val="00D84E3A"/>
     <w:pPr>
       <w:widowControl w:val="0"/>
       <w:spacing w:before="240" w:after="120" w:line="200" w:lineRule="atLeast"/>
@@ -6814,7 +6817,7 @@
     <w:name w:val=".Code"/>
     <w:link w:val="CodeChar"/>
     <w:qFormat/>
-    <w:rsid w:val="0071656E"/>
+    <w:rsid w:val="00D84E3A"/>
     <w:pPr>
       <w:widowControl w:val="0"/>
       <w:spacing w:after="0" w:line="240" w:lineRule="auto"/>
@@ -6832,7 +6835,7 @@
     <w:name w:val=".Code Char"/>
     <w:basedOn w:val="DefaultParagraphFont"/>
     <w:link w:val="Code"/>
-    <w:rsid w:val="0071656E"/>
+    <w:rsid w:val="00D84E3A"/>
     <w:rPr>
       <w:rFonts w:ascii="Courier New" w:eastAsia="Times New Roman" w:hAnsi="Courier New" w:cs="Times New Roman"/>
       <w:snapToGrid w:val="0"/>
@@ -6846,7 +6849,7 @@
     <w:basedOn w:val="Normal"/>
     <w:link w:val="DocumentMapChar"/>
     <w:semiHidden/>
-    <w:rsid w:val="0071656E"/>
+    <w:rsid w:val="00D84E3A"/>
     <w:pPr>
       <w:shd w:val="clear" w:color="auto" w:fill="000080"/>
     </w:pPr>
@@ -6871,7 +6874,7 @@
   <w:style w:type="paragraph" w:customStyle="1" w:styleId="CodeAnnotation">
     <w:name w:val=".Code Annotation"/>
     <w:qFormat/>
-    <w:rsid w:val="0071656E"/>
+    <w:rsid w:val="00D84E3A"/>
     <w:pPr>
       <w:spacing w:after="0" w:line="190" w:lineRule="exact"/>
       <w:ind w:left="360"/>
@@ -6888,7 +6891,7 @@
     <w:basedOn w:val="Head2"/>
     <w:next w:val="Body1"/>
     <w:qFormat/>
-    <w:rsid w:val="0071656E"/>
+    <w:rsid w:val="00D84E3A"/>
     <w:pPr>
       <w:spacing w:before="100" w:after="20"/>
     </w:pPr>
@@ -6903,7 +6906,7 @@
     <w:basedOn w:val="Callout"/>
     <w:next w:val="Callout"/>
     <w:qFormat/>
-    <w:rsid w:val="0071656E"/>
+    <w:rsid w:val="00D84E3A"/>
     <w:pPr>
       <w:spacing w:before="240" w:after="60"/>
     </w:pPr>
@@ -6920,7 +6923,7 @@
     <w:name w:val=".Callout"/>
     <w:basedOn w:val="Body"/>
     <w:qFormat/>
-    <w:rsid w:val="0071656E"/>
+    <w:rsid w:val="00D84E3A"/>
     <w:pPr>
       <w:spacing w:before="60" w:after="240" w:line="240" w:lineRule="exact"/>
       <w:ind w:left="360" w:right="360" w:firstLine="0"/>
@@ -6933,7 +6936,7 @@
     <w:name w:val=".Code Listing Caption"/>
     <w:next w:val="Code"/>
     <w:qFormat/>
-    <w:rsid w:val="0071656E"/>
+    <w:rsid w:val="00D84E3A"/>
     <w:pPr>
       <w:shd w:val="clear" w:color="7E0000" w:fill="960000"/>
       <w:spacing w:before="200" w:after="120" w:line="220" w:lineRule="exact"/>
@@ -6950,7 +6953,7 @@
     <w:basedOn w:val="Callout"/>
     <w:next w:val="Sidebar"/>
     <w:qFormat/>
-    <w:rsid w:val="0071656E"/>
+    <w:rsid w:val="00D84E3A"/>
     <w:pPr>
       <w:shd w:val="clear" w:color="auto" w:fill="E6E6E6"/>
       <w:spacing w:before="360" w:after="120"/>
@@ -6966,7 +6969,7 @@
     <w:name w:val=".Sidebar"/>
     <w:basedOn w:val="Callout"/>
     <w:qFormat/>
-    <w:rsid w:val="0071656E"/>
+    <w:rsid w:val="00D84E3A"/>
     <w:pPr>
       <w:shd w:val="clear" w:color="auto" w:fill="E6E6E6"/>
       <w:spacing w:before="120" w:after="120"/>
@@ -6976,7 +6979,7 @@
     <w:name w:val="annotation reference"/>
     <w:basedOn w:val="DefaultParagraphFont"/>
     <w:semiHidden/>
-    <w:rsid w:val="0071656E"/>
+    <w:rsid w:val="00D84E3A"/>
     <w:rPr>
       <w:sz w:val="16"/>
       <w:szCs w:val="16"/>
@@ -6987,7 +6990,7 @@
     <w:basedOn w:val="Normal"/>
     <w:link w:val="CommentTextChar"/>
     <w:semiHidden/>
-    <w:rsid w:val="0071656E"/>
+    <w:rsid w:val="00D84E3A"/>
   </w:style>
   <w:style w:type="character" w:customStyle="1" w:styleId="CommentTextChar">
     <w:name w:val="Comment Text Char"/>
@@ -7007,7 +7010,7 @@
     <w:basedOn w:val="Normal"/>
     <w:link w:val="BalloonTextChar"/>
     <w:semiHidden/>
-    <w:rsid w:val="0071656E"/>
+    <w:rsid w:val="00D84E3A"/>
     <w:rPr>
       <w:rFonts w:ascii="Tahoma" w:hAnsi="Tahoma" w:cs="Tahoma"/>
     </w:rPr>
@@ -7029,7 +7032,7 @@
     <w:name w:val=".Code in Table"/>
     <w:basedOn w:val="CodeinText"/>
     <w:qFormat/>
-    <w:rsid w:val="0071656E"/>
+    <w:rsid w:val="00D84E3A"/>
     <w:rPr>
       <w:rFonts w:ascii="Courier New" w:hAnsi="Courier New"/>
       <w:color w:val="auto"/>
@@ -7042,7 +7045,7 @@
     <w:name w:val=".Code in Text"/>
     <w:basedOn w:val="DefaultParagraphFont"/>
     <w:qFormat/>
-    <w:rsid w:val="0071656E"/>
+    <w:rsid w:val="00D84E3A"/>
     <w:rPr>
       <w:rFonts w:ascii="Courier New" w:hAnsi="Courier New"/>
       <w:color w:val="auto"/>
@@ -7053,7 +7056,7 @@
   </w:style>
   <w:style w:type="paragraph" w:customStyle="1" w:styleId="ListBody">
     <w:name w:val=".List Body"/>
-    <w:rsid w:val="0071656E"/>
+    <w:rsid w:val="00D84E3A"/>
     <w:pPr>
       <w:spacing w:before="80" w:after="80" w:line="240" w:lineRule="exact"/>
       <w:ind w:left="540"/>
@@ -7068,7 +7071,7 @@
   <w:style w:type="character" w:customStyle="1" w:styleId="Bold">
     <w:name w:val=".Bold"/>
     <w:qFormat/>
-    <w:rsid w:val="0071656E"/>
+    <w:rsid w:val="00D84E3A"/>
     <w:rPr>
       <w:b/>
     </w:rPr>
@@ -7076,7 +7079,7 @@
   <w:style w:type="character" w:customStyle="1" w:styleId="Italics">
     <w:name w:val=".Italics"/>
     <w:qFormat/>
-    <w:rsid w:val="0071656E"/>
+    <w:rsid w:val="00D84E3A"/>
     <w:rPr>
       <w:i/>
     </w:rPr>
@@ -7085,7 +7088,7 @@
     <w:name w:val=".Typesetter Note"/>
     <w:basedOn w:val="Body1"/>
     <w:next w:val="Body"/>
-    <w:rsid w:val="0071656E"/>
+    <w:rsid w:val="00D84E3A"/>
     <w:pPr>
       <w:spacing w:before="240" w:after="240"/>
     </w:pPr>
@@ -7100,7 +7103,7 @@
   <w:style w:type="character" w:customStyle="1" w:styleId="Underline">
     <w:name w:val=".Underline"/>
     <w:qFormat/>
-    <w:rsid w:val="0071656E"/>
+    <w:rsid w:val="00D84E3A"/>
     <w:rPr>
       <w:u w:val="single"/>
     </w:rPr>
@@ -7109,7 +7112,7 @@
     <w:name w:val=".Quote"/>
     <w:basedOn w:val="Body"/>
     <w:next w:val="Normal"/>
-    <w:rsid w:val="0071656E"/>
+    <w:rsid w:val="00D84E3A"/>
     <w:pPr>
       <w:spacing w:before="240"/>
       <w:ind w:left="720" w:right="720" w:firstLine="0"/>
@@ -7122,7 +7125,7 @@
     <w:name w:val=".Quote Source"/>
     <w:basedOn w:val="Quote"/>
     <w:next w:val="Body"/>
-    <w:rsid w:val="0071656E"/>
+    <w:rsid w:val="00D84E3A"/>
     <w:pPr>
       <w:spacing w:after="240"/>
     </w:pPr>
@@ -7131,7 +7134,7 @@
     <w:name w:val="header"/>
     <w:basedOn w:val="Normal"/>
     <w:link w:val="HeaderChar"/>
-    <w:rsid w:val="0071656E"/>
+    <w:rsid w:val="00D84E3A"/>
     <w:pPr>
       <w:tabs>
         <w:tab w:val="center" w:pos="4320"/>
@@ -7156,7 +7159,7 @@
     <w:basedOn w:val="Normal"/>
     <w:next w:val="Normal"/>
     <w:autoRedefine/>
-    <w:rsid w:val="0071656E"/>
+    <w:rsid w:val="00D84E3A"/>
   </w:style>
   <w:style w:type="paragraph" w:styleId="Index1">
     <w:name w:val="index 1"/>
@@ -7164,7 +7167,7 @@
     <w:next w:val="Normal"/>
     <w:autoRedefine/>
     <w:semiHidden/>
-    <w:rsid w:val="0071656E"/>
+    <w:rsid w:val="00D84E3A"/>
     <w:pPr>
       <w:ind w:left="200" w:hanging="200"/>
     </w:pPr>
@@ -7175,7 +7178,7 @@
     <w:next w:val="Normal"/>
     <w:autoRedefine/>
     <w:semiHidden/>
-    <w:rsid w:val="0071656E"/>
+    <w:rsid w:val="00D84E3A"/>
     <w:pPr>
       <w:ind w:left="200"/>
     </w:pPr>
@@ -7186,7 +7189,7 @@
     <w:next w:val="Normal"/>
     <w:autoRedefine/>
     <w:semiHidden/>
-    <w:rsid w:val="0071656E"/>
+    <w:rsid w:val="00D84E3A"/>
     <w:pPr>
       <w:ind w:left="400"/>
     </w:pPr>
@@ -7197,7 +7200,7 @@
     <w:next w:val="Normal"/>
     <w:autoRedefine/>
     <w:semiHidden/>
-    <w:rsid w:val="0071656E"/>
+    <w:rsid w:val="00D84E3A"/>
     <w:pPr>
       <w:ind w:left="600"/>
     </w:pPr>
@@ -7208,7 +7211,7 @@
     <w:next w:val="Normal"/>
     <w:autoRedefine/>
     <w:semiHidden/>
-    <w:rsid w:val="0071656E"/>
+    <w:rsid w:val="00D84E3A"/>
     <w:pPr>
       <w:ind w:left="800"/>
     </w:pPr>
@@ -7219,7 +7222,7 @@
     <w:next w:val="Normal"/>
     <w:autoRedefine/>
     <w:semiHidden/>
-    <w:rsid w:val="0071656E"/>
+    <w:rsid w:val="00D84E3A"/>
     <w:pPr>
       <w:ind w:left="1000"/>
     </w:pPr>
@@ -7230,7 +7233,7 @@
     <w:next w:val="Normal"/>
     <w:autoRedefine/>
     <w:semiHidden/>
-    <w:rsid w:val="0071656E"/>
+    <w:rsid w:val="00D84E3A"/>
     <w:pPr>
       <w:ind w:left="1200"/>
     </w:pPr>
@@ -7241,7 +7244,7 @@
     <w:next w:val="Normal"/>
     <w:autoRedefine/>
     <w:semiHidden/>
-    <w:rsid w:val="0071656E"/>
+    <w:rsid w:val="00D84E3A"/>
     <w:pPr>
       <w:ind w:left="1400"/>
     </w:pPr>
@@ -7252,7 +7255,7 @@
     <w:next w:val="Normal"/>
     <w:autoRedefine/>
     <w:semiHidden/>
-    <w:rsid w:val="0071656E"/>
+    <w:rsid w:val="00D84E3A"/>
     <w:pPr>
       <w:ind w:left="1600"/>
     </w:pPr>
@@ -7261,7 +7264,7 @@
     <w:name w:val=".Bold Italics"/>
     <w:basedOn w:val="Bold"/>
     <w:qFormat/>
-    <w:rsid w:val="0071656E"/>
+    <w:rsid w:val="00D84E3A"/>
     <w:rPr>
       <w:b/>
       <w:i/>
@@ -7270,7 +7273,7 @@
   <w:style w:type="paragraph" w:customStyle="1" w:styleId="CodeAnnotationBody">
     <w:name w:val=".Code Annotation Body"/>
     <w:basedOn w:val="Body1"/>
-    <w:rsid w:val="0071656E"/>
+    <w:rsid w:val="00D84E3A"/>
     <w:pPr>
       <w:spacing w:after="120"/>
     </w:pPr>
@@ -7280,7 +7283,7 @@
     <w:basedOn w:val="Normal"/>
     <w:next w:val="FigureCaption"/>
     <w:qFormat/>
-    <w:rsid w:val="0071656E"/>
+    <w:rsid w:val="00D84E3A"/>
     <w:pPr>
       <w:spacing w:before="240" w:after="160"/>
     </w:pPr>
@@ -7290,7 +7293,7 @@
     <w:basedOn w:val="Normal"/>
     <w:link w:val="FootnoteTextChar"/>
     <w:semiHidden/>
-    <w:rsid w:val="0071656E"/>
+    <w:rsid w:val="00D84E3A"/>
     <w:rPr>
       <w:sz w:val="13"/>
     </w:rPr>
@@ -7311,7 +7314,7 @@
   <w:style w:type="paragraph" w:customStyle="1" w:styleId="TableFooter">
     <w:name w:val=".Table Footer"/>
     <w:basedOn w:val="Normal"/>
-    <w:rsid w:val="0071656E"/>
+    <w:rsid w:val="00D84E3A"/>
     <w:pPr>
       <w:widowControl w:val="0"/>
       <w:spacing w:after="120" w:line="200" w:lineRule="atLeast"/>
@@ -7325,7 +7328,7 @@
     <w:name w:val="footnote reference"/>
     <w:basedOn w:val="DefaultParagraphFont"/>
     <w:semiHidden/>
-    <w:rsid w:val="0071656E"/>
+    <w:rsid w:val="00D84E3A"/>
     <w:rPr>
       <w:vertAlign w:val="superscript"/>
     </w:rPr>
@@ -7334,7 +7337,7 @@
     <w:name w:val="footer"/>
     <w:basedOn w:val="Normal"/>
     <w:link w:val="FooterChar"/>
-    <w:rsid w:val="0071656E"/>
+    <w:rsid w:val="00D84E3A"/>
     <w:pPr>
       <w:tabs>
         <w:tab w:val="center" w:pos="4320"/>
@@ -7356,7 +7359,7 @@
   </w:style>
   <w:style w:type="character" w:customStyle="1" w:styleId="CodeAqua">
     <w:name w:val=".Code Aqua"/>
-    <w:rsid w:val="0071656E"/>
+    <w:rsid w:val="00D84E3A"/>
     <w:rPr>
       <w:rFonts w:ascii="Courier New" w:hAnsi="Courier New"/>
       <w:color w:val="9DEDFF"/>
@@ -7365,7 +7368,7 @@
   </w:style>
   <w:style w:type="character" w:customStyle="1" w:styleId="CodeBoldItalic">
     <w:name w:val=".Code Bold Italic"/>
-    <w:rsid w:val="0071656E"/>
+    <w:rsid w:val="00D84E3A"/>
     <w:rPr>
       <w:rFonts w:ascii="Courier New" w:hAnsi="Courier New"/>
       <w:b/>
@@ -7375,7 +7378,7 @@
   </w:style>
   <w:style w:type="character" w:customStyle="1" w:styleId="CodeBlueDark">
     <w:name w:val=".Code Blue (Dark)"/>
-    <w:rsid w:val="0071656E"/>
+    <w:rsid w:val="00D84E3A"/>
     <w:rPr>
       <w:rFonts w:ascii="Courier New" w:hAnsi="Courier New" w:cs="Courier New"/>
       <w:color w:val="0000FF"/>
@@ -7384,7 +7387,7 @@
   </w:style>
   <w:style w:type="character" w:customStyle="1" w:styleId="CodeBlueLight">
     <w:name w:val=".Code Blue (Light)"/>
-    <w:rsid w:val="0071656E"/>
+    <w:rsid w:val="00D84E3A"/>
     <w:rPr>
       <w:rFonts w:ascii="Courier New" w:hAnsi="Courier New" w:cs="Courier New"/>
       <w:color w:val="0066FF"/>
@@ -7393,7 +7396,7 @@
   </w:style>
   <w:style w:type="character" w:customStyle="1" w:styleId="CodeBrown">
     <w:name w:val=".Code Brown"/>
-    <w:rsid w:val="0071656E"/>
+    <w:rsid w:val="00D84E3A"/>
     <w:rPr>
       <w:rFonts w:ascii="Courier New" w:hAnsi="Courier New"/>
       <w:color w:val="E16F15"/>
@@ -7402,7 +7405,7 @@
   </w:style>
   <w:style w:type="character" w:customStyle="1" w:styleId="CodeGreen">
     <w:name w:val=".Code Green"/>
-    <w:rsid w:val="0071656E"/>
+    <w:rsid w:val="00D84E3A"/>
     <w:rPr>
       <w:rFonts w:ascii="Courier New" w:hAnsi="Courier New"/>
       <w:color w:val="008000"/>
@@ -7411,7 +7414,7 @@
   </w:style>
   <w:style w:type="character" w:customStyle="1" w:styleId="CodeRedBright">
     <w:name w:val=".Code Red (Bright)"/>
-    <w:rsid w:val="0071656E"/>
+    <w:rsid w:val="00D84E3A"/>
     <w:rPr>
       <w:rFonts w:ascii="Courier New" w:hAnsi="Courier New" w:cs="Courier New"/>
       <w:color w:val="FF003A"/>
@@ -7420,7 +7423,7 @@
   </w:style>
   <w:style w:type="character" w:customStyle="1" w:styleId="CodeRedDark">
     <w:name w:val=".Code Red (Dark)"/>
-    <w:rsid w:val="0071656E"/>
+    <w:rsid w:val="00D84E3A"/>
     <w:rPr>
       <w:rFonts w:ascii="Courier New" w:hAnsi="Courier New" w:cs="Courier New"/>
       <w:color w:val="A31515"/>
@@ -7433,7 +7436,7 @@
     <w:next w:val="CommentText"/>
     <w:link w:val="CommentSubjectChar"/>
     <w:semiHidden/>
-    <w:rsid w:val="0071656E"/>
+    <w:rsid w:val="00D84E3A"/>
     <w:rPr>
       <w:b/>
       <w:bCs/>
@@ -7456,7 +7459,7 @@
   </w:style>
   <w:style w:type="character" w:customStyle="1" w:styleId="CodeStrikethrough">
     <w:name w:val=".Code Strikethrough"/>
-    <w:rsid w:val="0071656E"/>
+    <w:rsid w:val="00D84E3A"/>
     <w:rPr>
       <w:rFonts w:ascii="Times New Roman" w:hAnsi="Times New Roman"/>
       <w:strike/>
@@ -7469,7 +7472,7 @@
     <w:basedOn w:val="Normal"/>
     <w:next w:val="Normal"/>
     <w:qFormat/>
-    <w:rsid w:val="0071656E"/>
+    <w:rsid w:val="00D84E3A"/>
     <w:pPr>
       <w:spacing w:before="120" w:after="120"/>
     </w:pPr>
@@ -7484,7 +7487,7 @@
     <w:next w:val="Normal"/>
     <w:autoRedefine/>
     <w:semiHidden/>
-    <w:rsid w:val="0071656E"/>
+    <w:rsid w:val="00D84E3A"/>
     <w:pPr>
       <w:ind w:left="480" w:hanging="240"/>
     </w:pPr>
@@ -7495,14 +7498,14 @@
     <w:next w:val="Normal"/>
     <w:autoRedefine/>
     <w:semiHidden/>
-    <w:rsid w:val="0071656E"/>
+    <w:rsid w:val="00D84E3A"/>
     <w:pPr>
       <w:ind w:left="720" w:hanging="240"/>
     </w:pPr>
   </w:style>
   <w:style w:type="character" w:customStyle="1" w:styleId="CodeUnderline">
     <w:name w:val=".Code Underline"/>
-    <w:rsid w:val="0071656E"/>
+    <w:rsid w:val="00D84E3A"/>
     <w:rPr>
       <w:rFonts w:ascii="Courier New" w:hAnsi="Courier New"/>
       <w:sz w:val="16"/>
@@ -7512,14 +7515,14 @@
   <w:style w:type="character" w:customStyle="1" w:styleId="WW8Num2z0">
     <w:name w:val="WW8Num2z0"/>
     <w:locked/>
-    <w:rsid w:val="0071656E"/>
+    <w:rsid w:val="00D84E3A"/>
     <w:rPr>
       <w:rFonts w:ascii="Wingdings" w:hAnsi="Wingdings"/>
     </w:rPr>
   </w:style>
   <w:style w:type="character" w:customStyle="1" w:styleId="CodeItalic">
     <w:name w:val=".Code Italic"/>
-    <w:rsid w:val="0071656E"/>
+    <w:rsid w:val="00D84E3A"/>
     <w:rPr>
       <w:rFonts w:ascii="Courier New" w:hAnsi="Courier New"/>
       <w:i/>
@@ -7529,12 +7532,12 @@
   <w:style w:type="character" w:customStyle="1" w:styleId="WW-Absatz-Standardschriftart">
     <w:name w:val="WW-Absatz-Standardschriftart"/>
     <w:locked/>
-    <w:rsid w:val="0071656E"/>
+    <w:rsid w:val="00D84E3A"/>
   </w:style>
   <w:style w:type="character" w:customStyle="1" w:styleId="WW-WW8Num2z0">
     <w:name w:val="WW-WW8Num2z0"/>
     <w:locked/>
-    <w:rsid w:val="0071656E"/>
+    <w:rsid w:val="00D84E3A"/>
     <w:rPr>
       <w:rFonts w:ascii="Wingdings" w:hAnsi="Wingdings"/>
     </w:rPr>
@@ -7542,12 +7545,12 @@
   <w:style w:type="character" w:customStyle="1" w:styleId="WW-Absatz-Standardschriftart1">
     <w:name w:val="WW-Absatz-Standardschriftart1"/>
     <w:locked/>
-    <w:rsid w:val="0071656E"/>
+    <w:rsid w:val="00D84E3A"/>
   </w:style>
   <w:style w:type="character" w:customStyle="1" w:styleId="WW-WW8Num2z01">
     <w:name w:val="WW-WW8Num2z01"/>
     <w:locked/>
-    <w:rsid w:val="0071656E"/>
+    <w:rsid w:val="00D84E3A"/>
     <w:rPr>
       <w:rFonts w:ascii="AGaramond" w:hAnsi="AGaramond"/>
     </w:rPr>
@@ -7555,7 +7558,7 @@
   <w:style w:type="character" w:customStyle="1" w:styleId="WW8Num2z1">
     <w:name w:val="WW8Num2z1"/>
     <w:locked/>
-    <w:rsid w:val="0071656E"/>
+    <w:rsid w:val="00D84E3A"/>
     <w:rPr>
       <w:rFonts w:ascii="Helvetica" w:hAnsi="Helvetica"/>
       <w:b/>
@@ -7566,7 +7569,7 @@
   <w:style w:type="character" w:customStyle="1" w:styleId="WW8Num6z0">
     <w:name w:val="WW8Num6z0"/>
     <w:locked/>
-    <w:rsid w:val="0071656E"/>
+    <w:rsid w:val="00D84E3A"/>
     <w:rPr>
       <w:rFonts w:ascii="Symbol" w:hAnsi="Symbol"/>
     </w:rPr>
@@ -7574,7 +7577,7 @@
   <w:style w:type="character" w:customStyle="1" w:styleId="WW8Num6z1">
     <w:name w:val="WW8Num6z1"/>
     <w:locked/>
-    <w:rsid w:val="0071656E"/>
+    <w:rsid w:val="00D84E3A"/>
     <w:rPr>
       <w:rFonts w:ascii="Courier New" w:hAnsi="Courier New" w:cs="Courier New"/>
     </w:rPr>
@@ -7582,7 +7585,7 @@
   <w:style w:type="character" w:customStyle="1" w:styleId="WW8Num6z2">
     <w:name w:val="WW8Num6z2"/>
     <w:locked/>
-    <w:rsid w:val="0071656E"/>
+    <w:rsid w:val="00D84E3A"/>
     <w:rPr>
       <w:rFonts w:ascii="Wingdings" w:hAnsi="Wingdings"/>
     </w:rPr>
@@ -7590,7 +7593,7 @@
   <w:style w:type="character" w:customStyle="1" w:styleId="WW8Num7z0">
     <w:name w:val="WW8Num7z0"/>
     <w:locked/>
-    <w:rsid w:val="0071656E"/>
+    <w:rsid w:val="00D84E3A"/>
     <w:rPr>
       <w:rFonts w:ascii="AGaramond" w:hAnsi="AGaramond"/>
     </w:rPr>
@@ -7598,7 +7601,7 @@
   <w:style w:type="character" w:customStyle="1" w:styleId="WW8Num8z0">
     <w:name w:val="WW8Num8z0"/>
     <w:locked/>
-    <w:rsid w:val="0071656E"/>
+    <w:rsid w:val="00D84E3A"/>
     <w:rPr>
       <w:rFonts w:ascii="Symbol" w:hAnsi="Symbol"/>
     </w:rPr>
@@ -7606,7 +7609,7 @@
   <w:style w:type="character" w:customStyle="1" w:styleId="WW8Num8z1">
     <w:name w:val="WW8Num8z1"/>
     <w:locked/>
-    <w:rsid w:val="0071656E"/>
+    <w:rsid w:val="00D84E3A"/>
     <w:rPr>
       <w:rFonts w:ascii="Courier New" w:hAnsi="Courier New"/>
     </w:rPr>
@@ -7614,7 +7617,7 @@
   <w:style w:type="character" w:customStyle="1" w:styleId="WW8Num8z2">
     <w:name w:val="WW8Num8z2"/>
     <w:locked/>
-    <w:rsid w:val="0071656E"/>
+    <w:rsid w:val="00D84E3A"/>
     <w:rPr>
       <w:rFonts w:ascii="Wingdings" w:hAnsi="Wingdings"/>
     </w:rPr>
@@ -7622,7 +7625,7 @@
   <w:style w:type="character" w:customStyle="1" w:styleId="WW8Num9z0">
     <w:name w:val="WW8Num9z0"/>
     <w:locked/>
-    <w:rsid w:val="0071656E"/>
+    <w:rsid w:val="00D84E3A"/>
     <w:rPr>
       <w:rFonts w:ascii="Symbol" w:hAnsi="Symbol"/>
     </w:rPr>
@@ -7630,7 +7633,7 @@
   <w:style w:type="character" w:customStyle="1" w:styleId="WW8Num9z1">
     <w:name w:val="WW8Num9z1"/>
     <w:locked/>
-    <w:rsid w:val="0071656E"/>
+    <w:rsid w:val="00D84E3A"/>
     <w:rPr>
       <w:rFonts w:ascii="Courier New" w:hAnsi="Courier New" w:cs="Courier New"/>
     </w:rPr>
@@ -7638,7 +7641,7 @@
   <w:style w:type="character" w:customStyle="1" w:styleId="WW8Num9z2">
     <w:name w:val="WW8Num9z2"/>
     <w:locked/>
-    <w:rsid w:val="0071656E"/>
+    <w:rsid w:val="00D84E3A"/>
     <w:rPr>
       <w:rFonts w:ascii="Wingdings" w:hAnsi="Wingdings"/>
     </w:rPr>
@@ -7646,7 +7649,7 @@
   <w:style w:type="character" w:customStyle="1" w:styleId="WW8Num10z0">
     <w:name w:val="WW8Num10z0"/>
     <w:locked/>
-    <w:rsid w:val="0071656E"/>
+    <w:rsid w:val="00D84E3A"/>
     <w:rPr>
       <w:rFonts w:ascii="Symbol" w:hAnsi="Symbol"/>
     </w:rPr>
@@ -7654,7 +7657,7 @@
   <w:style w:type="character" w:customStyle="1" w:styleId="WW8Num10z1">
     <w:name w:val="WW8Num10z1"/>
     <w:locked/>
-    <w:rsid w:val="0071656E"/>
+    <w:rsid w:val="00D84E3A"/>
     <w:rPr>
       <w:rFonts w:ascii="Courier New" w:hAnsi="Courier New" w:cs="Courier New"/>
     </w:rPr>
@@ -7662,7 +7665,7 @@
   <w:style w:type="character" w:customStyle="1" w:styleId="WW8Num10z2">
     <w:name w:val="WW8Num10z2"/>
     <w:locked/>
-    <w:rsid w:val="0071656E"/>
+    <w:rsid w:val="00D84E3A"/>
     <w:rPr>
       <w:rFonts w:ascii="Wingdings" w:hAnsi="Wingdings"/>
     </w:rPr>
@@ -7670,7 +7673,7 @@
   <w:style w:type="character" w:customStyle="1" w:styleId="WW8Num11z0">
     <w:name w:val="WW8Num11z0"/>
     <w:locked/>
-    <w:rsid w:val="0071656E"/>
+    <w:rsid w:val="00D84E3A"/>
     <w:rPr>
       <w:rFonts w:ascii="AGaramond" w:hAnsi="AGaramond"/>
       <w:b w:val="0"/>
@@ -7683,7 +7686,7 @@
   <w:style w:type="character" w:customStyle="1" w:styleId="WW8Num12z0">
     <w:name w:val="WW8Num12z0"/>
     <w:locked/>
-    <w:rsid w:val="0071656E"/>
+    <w:rsid w:val="00D84E3A"/>
     <w:rPr>
       <w:rFonts w:ascii="Symbol" w:hAnsi="Symbol"/>
     </w:rPr>
@@ -7691,7 +7694,7 @@
   <w:style w:type="character" w:customStyle="1" w:styleId="WW8Num12z1">
     <w:name w:val="WW8Num12z1"/>
     <w:locked/>
-    <w:rsid w:val="0071656E"/>
+    <w:rsid w:val="00D84E3A"/>
     <w:rPr>
       <w:rFonts w:ascii="Courier New" w:hAnsi="Courier New" w:cs="Courier New"/>
     </w:rPr>
@@ -7699,7 +7702,7 @@
   <w:style w:type="character" w:customStyle="1" w:styleId="WW8Num12z2">
     <w:name w:val="WW8Num12z2"/>
     <w:locked/>
-    <w:rsid w:val="0071656E"/>
+    <w:rsid w:val="00D84E3A"/>
     <w:rPr>
       <w:rFonts w:ascii="Wingdings" w:hAnsi="Wingdings"/>
     </w:rPr>
@@ -7707,7 +7710,7 @@
   <w:style w:type="character" w:customStyle="1" w:styleId="WW8Num13z0">
     <w:name w:val="WW8Num13z0"/>
     <w:locked/>
-    <w:rsid w:val="0071656E"/>
+    <w:rsid w:val="00D84E3A"/>
     <w:rPr>
       <w:rFonts w:ascii="Wingdings" w:hAnsi="Wingdings"/>
     </w:rPr>
@@ -7715,7 +7718,7 @@
   <w:style w:type="character" w:customStyle="1" w:styleId="WW8Num15z0">
     <w:name w:val="WW8Num15z0"/>
     <w:locked/>
-    <w:rsid w:val="0071656E"/>
+    <w:rsid w:val="00D84E3A"/>
     <w:rPr>
       <w:rFonts w:ascii="Symbol" w:hAnsi="Symbol"/>
     </w:rPr>
@@ -7723,7 +7726,7 @@
   <w:style w:type="character" w:customStyle="1" w:styleId="WW8Num17z0">
     <w:name w:val="WW8Num17z0"/>
     <w:locked/>
-    <w:rsid w:val="0071656E"/>
+    <w:rsid w:val="00D84E3A"/>
     <w:rPr>
       <w:rFonts w:ascii="Symbol" w:hAnsi="Symbol"/>
     </w:rPr>
@@ -7731,7 +7734,7 @@
   <w:style w:type="character" w:customStyle="1" w:styleId="WW8Num17z1">
     <w:name w:val="WW8Num17z1"/>
     <w:locked/>
-    <w:rsid w:val="0071656E"/>
+    <w:rsid w:val="00D84E3A"/>
     <w:rPr>
       <w:rFonts w:ascii="Courier New" w:hAnsi="Courier New"/>
     </w:rPr>
@@ -7739,7 +7742,7 @@
   <w:style w:type="character" w:customStyle="1" w:styleId="WW8Num17z2">
     <w:name w:val="WW8Num17z2"/>
     <w:locked/>
-    <w:rsid w:val="0071656E"/>
+    <w:rsid w:val="00D84E3A"/>
     <w:rPr>
       <w:rFonts w:ascii="Wingdings" w:hAnsi="Wingdings"/>
     </w:rPr>
@@ -7747,7 +7750,7 @@
   <w:style w:type="character" w:customStyle="1" w:styleId="WW8Num18z0">
     <w:name w:val="WW8Num18z0"/>
     <w:locked/>
-    <w:rsid w:val="0071656E"/>
+    <w:rsid w:val="00D84E3A"/>
     <w:rPr>
       <w:rFonts w:ascii="AGaramond" w:hAnsi="AGaramond"/>
       <w:b w:val="0"/>
@@ -7760,7 +7763,7 @@
   <w:style w:type="character" w:customStyle="1" w:styleId="WW8Num19z0">
     <w:name w:val="WW8Num19z0"/>
     <w:locked/>
-    <w:rsid w:val="0071656E"/>
+    <w:rsid w:val="00D84E3A"/>
     <w:rPr>
       <w:b/>
     </w:rPr>
@@ -7768,7 +7771,7 @@
   <w:style w:type="character" w:customStyle="1" w:styleId="WW8Num20z0">
     <w:name w:val="WW8Num20z0"/>
     <w:locked/>
-    <w:rsid w:val="0071656E"/>
+    <w:rsid w:val="00D84E3A"/>
     <w:rPr>
       <w:rFonts w:ascii="AGaramond" w:hAnsi="AGaramond"/>
     </w:rPr>
@@ -7776,7 +7779,7 @@
   <w:style w:type="character" w:customStyle="1" w:styleId="WW8Num22z0">
     <w:name w:val="WW8Num22z0"/>
     <w:locked/>
-    <w:rsid w:val="0071656E"/>
+    <w:rsid w:val="00D84E3A"/>
     <w:rPr>
       <w:rFonts w:ascii="Symbol" w:hAnsi="Symbol"/>
     </w:rPr>
@@ -7784,7 +7787,7 @@
   <w:style w:type="character" w:customStyle="1" w:styleId="WW8Num22z1">
     <w:name w:val="WW8Num22z1"/>
     <w:locked/>
-    <w:rsid w:val="0071656E"/>
+    <w:rsid w:val="00D84E3A"/>
     <w:rPr>
       <w:rFonts w:ascii="Courier New" w:hAnsi="Courier New" w:cs="Courier New"/>
     </w:rPr>
@@ -7792,7 +7795,7 @@
   <w:style w:type="character" w:customStyle="1" w:styleId="WW8Num22z2">
     <w:name w:val="WW8Num22z2"/>
     <w:locked/>
-    <w:rsid w:val="0071656E"/>
+    <w:rsid w:val="00D84E3A"/>
     <w:rPr>
       <w:rFonts w:ascii="Wingdings" w:hAnsi="Wingdings"/>
     </w:rPr>
@@ -7800,7 +7803,7 @@
   <w:style w:type="character" w:customStyle="1" w:styleId="WW8Num23z0">
     <w:name w:val="WW8Num23z0"/>
     <w:locked/>
-    <w:rsid w:val="0071656E"/>
+    <w:rsid w:val="00D84E3A"/>
     <w:rPr>
       <w:rFonts w:ascii="Wingdings" w:hAnsi="Wingdings"/>
     </w:rPr>
@@ -7808,7 +7811,7 @@
   <w:style w:type="character" w:customStyle="1" w:styleId="WW8Num26z0">
     <w:name w:val="WW8Num26z0"/>
     <w:locked/>
-    <w:rsid w:val="0071656E"/>
+    <w:rsid w:val="00D84E3A"/>
     <w:rPr>
       <w:rFonts w:ascii="Symbol" w:hAnsi="Symbol"/>
     </w:rPr>
@@ -7816,7 +7819,7 @@
   <w:style w:type="character" w:customStyle="1" w:styleId="WW8Num26z1">
     <w:name w:val="WW8Num26z1"/>
     <w:locked/>
-    <w:rsid w:val="0071656E"/>
+    <w:rsid w:val="00D84E3A"/>
     <w:rPr>
       <w:rFonts w:ascii="Courier New" w:hAnsi="Courier New" w:cs="Courier New"/>
     </w:rPr>
@@ -7824,7 +7827,7 @@
   <w:style w:type="character" w:customStyle="1" w:styleId="WW8Num26z2">
     <w:name w:val="WW8Num26z2"/>
     <w:locked/>
-    <w:rsid w:val="0071656E"/>
+    <w:rsid w:val="00D84E3A"/>
     <w:rPr>
       <w:rFonts w:ascii="Wingdings" w:hAnsi="Wingdings"/>
     </w:rPr>
@@ -7832,7 +7835,7 @@
   <w:style w:type="character" w:customStyle="1" w:styleId="WW8Num27z0">
     <w:name w:val="WW8Num27z0"/>
     <w:locked/>
-    <w:rsid w:val="0071656E"/>
+    <w:rsid w:val="00D84E3A"/>
     <w:rPr>
       <w:rFonts w:ascii="AGaramond" w:hAnsi="AGaramond"/>
     </w:rPr>
@@ -7840,7 +7843,7 @@
   <w:style w:type="character" w:customStyle="1" w:styleId="WW8Num28z0">
     <w:name w:val="WW8Num28z0"/>
     <w:locked/>
-    <w:rsid w:val="0071656E"/>
+    <w:rsid w:val="00D84E3A"/>
     <w:rPr>
       <w:rFonts w:ascii="AGaramond" w:hAnsi="AGaramond"/>
     </w:rPr>
@@ -7848,7 +7851,7 @@
   <w:style w:type="character" w:customStyle="1" w:styleId="WW8Num30z0">
     <w:name w:val="WW8Num30z0"/>
     <w:locked/>
-    <w:rsid w:val="0071656E"/>
+    <w:rsid w:val="00D84E3A"/>
     <w:rPr>
       <w:rFonts w:ascii="Symbol" w:hAnsi="Symbol"/>
     </w:rPr>
@@ -7856,7 +7859,7 @@
   <w:style w:type="character" w:customStyle="1" w:styleId="WW8Num30z1">
     <w:name w:val="WW8Num30z1"/>
     <w:locked/>
-    <w:rsid w:val="0071656E"/>
+    <w:rsid w:val="00D84E3A"/>
     <w:rPr>
       <w:rFonts w:ascii="Courier New" w:hAnsi="Courier New"/>
     </w:rPr>
@@ -7864,7 +7867,7 @@
   <w:style w:type="character" w:customStyle="1" w:styleId="WW8Num30z2">
     <w:name w:val="WW8Num30z2"/>
     <w:locked/>
-    <w:rsid w:val="0071656E"/>
+    <w:rsid w:val="00D84E3A"/>
     <w:rPr>
       <w:rFonts w:ascii="Wingdings" w:hAnsi="Wingdings"/>
     </w:rPr>
@@ -7872,12 +7875,12 @@
   <w:style w:type="character" w:customStyle="1" w:styleId="WW-DefaultParagraphFont">
     <w:name w:val="WW-Default Paragraph Font"/>
     <w:locked/>
-    <w:rsid w:val="0071656E"/>
+    <w:rsid w:val="00D84E3A"/>
   </w:style>
   <w:style w:type="character" w:styleId="Hyperlink">
     <w:name w:val="Hyperlink"/>
     <w:basedOn w:val="WW-DefaultParagraphFont"/>
-    <w:rsid w:val="0071656E"/>
+    <w:rsid w:val="00D84E3A"/>
     <w:rPr>
       <w:color w:val="0000FF"/>
       <w:u w:val="single"/>
@@ -7886,7 +7889,7 @@
   <w:style w:type="character" w:styleId="Strong">
     <w:name w:val="Strong"/>
     <w:basedOn w:val="WW-DefaultParagraphFont"/>
-    <w:rsid w:val="0071656E"/>
+    <w:rsid w:val="00D84E3A"/>
     <w:rPr>
       <w:b/>
     </w:rPr>
@@ -7894,12 +7897,12 @@
   <w:style w:type="character" w:styleId="PageNumber">
     <w:name w:val="page number"/>
     <w:basedOn w:val="WW-DefaultParagraphFont"/>
-    <w:rsid w:val="0071656E"/>
+    <w:rsid w:val="00D84E3A"/>
   </w:style>
   <w:style w:type="character" w:styleId="FollowedHyperlink">
     <w:name w:val="FollowedHyperlink"/>
     <w:basedOn w:val="WW-DefaultParagraphFont"/>
-    <w:rsid w:val="0071656E"/>
+    <w:rsid w:val="00D84E3A"/>
     <w:rPr>
       <w:color w:val="800080"/>
       <w:u w:val="single"/>
@@ -7908,7 +7911,7 @@
   <w:style w:type="character" w:customStyle="1" w:styleId="FootnoteCharacters">
     <w:name w:val="Footnote Characters"/>
     <w:semiHidden/>
-    <w:rsid w:val="0071656E"/>
+    <w:rsid w:val="00D84E3A"/>
     <w:rPr>
       <w:vertAlign w:val="superscript"/>
     </w:rPr>
@@ -7916,7 +7919,7 @@
   <w:style w:type="character" w:customStyle="1" w:styleId="WW-FootnoteCharacters">
     <w:name w:val="WW-Footnote Characters"/>
     <w:locked/>
-    <w:rsid w:val="0071656E"/>
+    <w:rsid w:val="00D84E3A"/>
     <w:rPr>
       <w:vertAlign w:val="superscript"/>
     </w:rPr>
@@ -7925,7 +7928,7 @@
     <w:name w:val="WW-Footnote Characters1"/>
     <w:basedOn w:val="WW-DefaultParagraphFont"/>
     <w:locked/>
-    <w:rsid w:val="0071656E"/>
+    <w:rsid w:val="00D84E3A"/>
     <w:rPr>
       <w:vertAlign w:val="superscript"/>
     </w:rPr>
@@ -7934,7 +7937,7 @@
     <w:name w:val="WW-Comment Reference"/>
     <w:basedOn w:val="WW-DefaultParagraphFont"/>
     <w:locked/>
-    <w:rsid w:val="0071656E"/>
+    <w:rsid w:val="00D84E3A"/>
     <w:rPr>
       <w:sz w:val="16"/>
       <w:szCs w:val="16"/>
@@ -7943,7 +7946,7 @@
   <w:style w:type="character" w:customStyle="1" w:styleId="EndnoteCharacters">
     <w:name w:val="Endnote Characters"/>
     <w:semiHidden/>
-    <w:rsid w:val="0071656E"/>
+    <w:rsid w:val="00D84E3A"/>
     <w:rPr>
       <w:vertAlign w:val="superscript"/>
     </w:rPr>
@@ -7951,7 +7954,7 @@
   <w:style w:type="character" w:customStyle="1" w:styleId="WW-EndnoteCharacters">
     <w:name w:val="WW-Endnote Characters"/>
     <w:locked/>
-    <w:rsid w:val="0071656E"/>
+    <w:rsid w:val="00D84E3A"/>
     <w:rPr>
       <w:vertAlign w:val="superscript"/>
     </w:rPr>
@@ -7959,18 +7962,18 @@
   <w:style w:type="character" w:customStyle="1" w:styleId="WW-EndnoteCharacters1">
     <w:name w:val="WW-Endnote Characters1"/>
     <w:locked/>
-    <w:rsid w:val="0071656E"/>
+    <w:rsid w:val="00D84E3A"/>
   </w:style>
   <w:style w:type="character" w:customStyle="1" w:styleId="NumberingSymbols">
     <w:name w:val="Numbering Symbols"/>
     <w:semiHidden/>
     <w:locked/>
-    <w:rsid w:val="0071656E"/>
+    <w:rsid w:val="00D84E3A"/>
   </w:style>
   <w:style w:type="paragraph" w:styleId="List">
     <w:name w:val="List"/>
     <w:basedOn w:val="Normal"/>
-    <w:rsid w:val="0071656E"/>
+    <w:rsid w:val="00D84E3A"/>
     <w:pPr>
       <w:spacing w:after="120"/>
     </w:pPr>
@@ -7982,7 +7985,7 @@
     <w:name w:val="Index"/>
     <w:basedOn w:val="Normal"/>
     <w:semiHidden/>
-    <w:rsid w:val="0071656E"/>
+    <w:rsid w:val="00D84E3A"/>
     <w:pPr>
       <w:suppressLineNumbers/>
     </w:pPr>
@@ -7996,7 +7999,7 @@
     <w:next w:val="Normal"/>
     <w:semiHidden/>
     <w:locked/>
-    <w:rsid w:val="0071656E"/>
+    <w:rsid w:val="00D84E3A"/>
     <w:pPr>
       <w:keepNext/>
       <w:spacing w:before="240" w:after="120"/>
@@ -8011,7 +8014,7 @@
     <w:name w:val="WW-Caption"/>
     <w:basedOn w:val="Normal"/>
     <w:locked/>
-    <w:rsid w:val="0071656E"/>
+    <w:rsid w:val="00D84E3A"/>
     <w:pPr>
       <w:suppressLineNumbers/>
       <w:spacing w:before="120" w:after="120"/>
@@ -8026,7 +8029,7 @@
     <w:name w:val="WW-Index"/>
     <w:basedOn w:val="Normal"/>
     <w:locked/>
-    <w:rsid w:val="0071656E"/>
+    <w:rsid w:val="00D84E3A"/>
     <w:pPr>
       <w:suppressLineNumbers/>
     </w:pPr>
@@ -8039,7 +8042,7 @@
     <w:basedOn w:val="Normal"/>
     <w:next w:val="Normal"/>
     <w:locked/>
-    <w:rsid w:val="0071656E"/>
+    <w:rsid w:val="00D84E3A"/>
     <w:pPr>
       <w:keepNext/>
       <w:spacing w:before="240" w:after="120"/>
@@ -8054,7 +8057,7 @@
     <w:name w:val="WW-Caption1"/>
     <w:basedOn w:val="Normal"/>
     <w:locked/>
-    <w:rsid w:val="0071656E"/>
+    <w:rsid w:val="00D84E3A"/>
     <w:pPr>
       <w:suppressLineNumbers/>
       <w:spacing w:before="120" w:after="120"/>
@@ -8069,7 +8072,7 @@
     <w:name w:val="WW-Index1"/>
     <w:basedOn w:val="Normal"/>
     <w:locked/>
-    <w:rsid w:val="0071656E"/>
+    <w:rsid w:val="00D84E3A"/>
     <w:pPr>
       <w:suppressLineNumbers/>
     </w:pPr>
@@ -8082,7 +8085,7 @@
     <w:basedOn w:val="Normal"/>
     <w:next w:val="Normal"/>
     <w:locked/>
-    <w:rsid w:val="0071656E"/>
+    <w:rsid w:val="00D84E3A"/>
     <w:pPr>
       <w:keepNext/>
       <w:spacing w:before="240" w:after="120"/>
@@ -8097,7 +8100,7 @@
     <w:name w:val="WW-Document Map"/>
     <w:basedOn w:val="Normal"/>
     <w:locked/>
-    <w:rsid w:val="0071656E"/>
+    <w:rsid w:val="00D84E3A"/>
     <w:pPr>
       <w:shd w:val="clear" w:color="auto" w:fill="000080"/>
     </w:pPr>
@@ -8110,7 +8113,7 @@
     <w:basedOn w:val="Normal"/>
     <w:next w:val="Normal"/>
     <w:locked/>
-    <w:rsid w:val="0071656E"/>
+    <w:rsid w:val="00D84E3A"/>
     <w:pPr>
       <w:spacing w:before="120" w:after="120"/>
     </w:pPr>
@@ -8123,7 +8126,7 @@
     <w:name w:val="Table cell text"/>
     <w:basedOn w:val="Normal"/>
     <w:locked/>
-    <w:rsid w:val="0071656E"/>
+    <w:rsid w:val="00D84E3A"/>
     <w:rPr>
       <w:rFonts w:ascii="Arial" w:hAnsi="Arial"/>
     </w:rPr>
@@ -8132,14 +8135,14 @@
     <w:name w:val="WW-Comment Text"/>
     <w:basedOn w:val="Normal"/>
     <w:locked/>
-    <w:rsid w:val="0071656E"/>
+    <w:rsid w:val="00D84E3A"/>
   </w:style>
   <w:style w:type="paragraph" w:customStyle="1" w:styleId="WW-CommentSubject">
     <w:name w:val="WW-Comment Subject"/>
     <w:basedOn w:val="WW-CommentText"/>
     <w:next w:val="WW-CommentText"/>
     <w:locked/>
-    <w:rsid w:val="0071656E"/>
+    <w:rsid w:val="00D84E3A"/>
     <w:rPr>
       <w:b/>
       <w:bCs/>
@@ -8149,7 +8152,7 @@
     <w:name w:val="WW-Balloon Text"/>
     <w:basedOn w:val="Normal"/>
     <w:locked/>
-    <w:rsid w:val="0071656E"/>
+    <w:rsid w:val="00D84E3A"/>
     <w:rPr>
       <w:rFonts w:ascii="Tahoma" w:hAnsi="Tahoma" w:cs="Tahoma"/>
     </w:rPr>
@@ -8159,7 +8162,7 @@
     <w:basedOn w:val="Normal"/>
     <w:semiHidden/>
     <w:locked/>
-    <w:rsid w:val="0071656E"/>
+    <w:rsid w:val="00D84E3A"/>
     <w:pPr>
       <w:spacing w:after="120"/>
     </w:pPr>
@@ -8168,7 +8171,7 @@
     <w:name w:val="WW-Frame contents"/>
     <w:basedOn w:val="Normal"/>
     <w:locked/>
-    <w:rsid w:val="0071656E"/>
+    <w:rsid w:val="00D84E3A"/>
     <w:pPr>
       <w:spacing w:after="120"/>
     </w:pPr>
@@ -8177,7 +8180,7 @@
     <w:name w:val="WW-Frame contents1"/>
     <w:basedOn w:val="Normal"/>
     <w:locked/>
-    <w:rsid w:val="0071656E"/>
+    <w:rsid w:val="00D84E3A"/>
     <w:pPr>
       <w:spacing w:after="120"/>
     </w:pPr>
@@ -8185,7 +8188,7 @@
   <w:style w:type="table" w:styleId="TableGrid">
     <w:name w:val="Table Grid"/>
     <w:basedOn w:val="TableNormal"/>
-    <w:rsid w:val="0071656E"/>
+    <w:rsid w:val="00D84E3A"/>
     <w:pPr>
       <w:widowControl w:val="0"/>
       <w:suppressAutoHyphens/>
@@ -8211,7 +8214,7 @@
     <w:name w:val=".Body 1 Char"/>
     <w:basedOn w:val="BodyChar"/>
     <w:link w:val="Body1"/>
-    <w:rsid w:val="0071656E"/>
+    <w:rsid w:val="00D84E3A"/>
     <w:rPr>
       <w:rFonts w:ascii="Verdana" w:eastAsia="Times New Roman" w:hAnsi="Verdana" w:cs="Times New Roman"/>
       <w:color w:val="000000"/>
@@ -8221,7 +8224,7 @@
   </w:style>
   <w:style w:type="character" w:customStyle="1" w:styleId="CodeBold">
     <w:name w:val=".Code Bold"/>
-    <w:rsid w:val="0071656E"/>
+    <w:rsid w:val="00D84E3A"/>
     <w:rPr>
       <w:rFonts w:ascii="Courier New" w:hAnsi="Courier New"/>
       <w:b/>
@@ -8231,7 +8234,7 @@
     <w:name w:val="Subtle Reference"/>
     <w:basedOn w:val="DefaultParagraphFont"/>
     <w:uiPriority w:val="31"/>
-    <w:rsid w:val="0071656E"/>
+    <w:rsid w:val="00D84E3A"/>
     <w:rPr>
       <w:smallCaps/>
       <w:color w:val="ED7D31" w:themeColor="accent2"/>
@@ -8241,7 +8244,7 @@
   <w:style w:type="character" w:styleId="HTMLCode">
     <w:name w:val="HTML Code"/>
     <w:basedOn w:val="DefaultParagraphFont"/>
-    <w:rsid w:val="0071656E"/>
+    <w:rsid w:val="00D84E3A"/>
     <w:rPr>
       <w:rFonts w:ascii="Consolas" w:hAnsi="Consolas"/>
       <w:sz w:val="20"/>
@@ -8252,7 +8255,7 @@
     <w:name w:val="HTML Preformatted"/>
     <w:basedOn w:val="Normal"/>
     <w:link w:val="HTMLPreformattedChar"/>
-    <w:rsid w:val="0071656E"/>
+    <w:rsid w:val="00D84E3A"/>
     <w:rPr>
       <w:rFonts w:ascii="Consolas" w:hAnsi="Consolas"/>
       <w:sz w:val="20"/>
@@ -8263,7 +8266,7 @@
     <w:name w:val="HTML Preformatted Char"/>
     <w:basedOn w:val="DefaultParagraphFont"/>
     <w:link w:val="HTMLPreformatted"/>
-    <w:rsid w:val="0071656E"/>
+    <w:rsid w:val="00D84E3A"/>
     <w:rPr>
       <w:rFonts w:ascii="Consolas" w:eastAsia="Times New Roman" w:hAnsi="Consolas" w:cs="Times New Roman"/>
       <w:color w:val="000000"/>
@@ -8274,7 +8277,7 @@
   <w:style w:type="paragraph" w:styleId="NormalWeb">
     <w:name w:val="Normal (Web)"/>
     <w:basedOn w:val="Normal"/>
-    <w:rsid w:val="0071656E"/>
+    <w:rsid w:val="00D84E3A"/>
     <w:rPr>
       <w:rFonts w:ascii="Times New Roman" w:hAnsi="Times New Roman"/>
       <w:sz w:val="24"/>
@@ -8289,6 +8292,22 @@
     <w:rsid w:val="00011439"/>
     <w:rPr>
       <w:color w:val="808080"/>
+    </w:rPr>
+  </w:style>
+  <w:style w:type="paragraph" w:styleId="Revision">
+    <w:name w:val="Revision"/>
+    <w:hidden/>
+    <w:uiPriority w:val="99"/>
+    <w:semiHidden/>
+    <w:rsid w:val="00D365C6"/>
+    <w:pPr>
+      <w:spacing w:after="0" w:line="240" w:lineRule="auto"/>
+    </w:pPr>
+    <w:rPr>
+      <w:rFonts w:ascii="Verdana" w:eastAsia="Times New Roman" w:hAnsi="Verdana" w:cs="Times New Roman"/>
+      <w:color w:val="000000"/>
+      <w:sz w:val="16"/>
+      <w:szCs w:val="16"/>
     </w:rPr>
   </w:style>
 </w:styles>
@@ -8560,7 +8579,7 @@
 </file>
 
 <file path=customXml/itemProps1.xml><?xml version="1.0" encoding="utf-8"?>
-<ds:datastoreItem xmlns:ds="http://schemas.openxmlformats.org/officeDocument/2006/customXml" ds:itemID="{D0F43F84-8577-4360-A469-EEBC87B12956}">
+<ds:datastoreItem xmlns:ds="http://schemas.openxmlformats.org/officeDocument/2006/customXml" ds:itemID="{21868BD2-AFBC-4FF2-8FD8-F58C4CE49E21}">
   <ds:schemaRefs>
     <ds:schemaRef ds:uri="http://schemas.openxmlformats.org/officeDocument/2006/bibliography"/>
   </ds:schemaRefs>

</xml_diff>